<commit_message>
feat: robust CoC generation with run-preserving replacements; strip leftover placeholders; fix header formatting; add python-docx; update templates and docs
</commit_message>
<xml_diff>
--- a/templates/F-825-008Q S3D CofC (Carlsmed).docx
+++ b/templates/F-825-008Q S3D CofC (Carlsmed).docx
@@ -43,12 +43,12 @@
       </w:tblPr>
       <w:tblGrid>
         <w:gridCol w:w="1260"/>
-        <w:gridCol w:w="1233"/>
+        <w:gridCol w:w="1227"/>
         <w:gridCol w:w="1235"/>
-        <w:gridCol w:w="1665"/>
-        <w:gridCol w:w="2169"/>
-        <w:gridCol w:w="1316"/>
-        <w:gridCol w:w="1287"/>
+        <w:gridCol w:w="1653"/>
+        <w:gridCol w:w="2150"/>
+        <w:gridCol w:w="1314"/>
+        <w:gridCol w:w="1326"/>
       </w:tblGrid>
       <w:tr>
         <w:tc>
@@ -269,7 +269,21 @@
                 <w:iCs/>
                 <w:szCs w:val="24"/>
               </w:rPr>
-              <w:t>{{Job Number}}</w:t>
+              <w:t>{{Job Number</w:t>
+            </w:r>
+            <w:r>
+              <w:rPr>
+                <w:iCs/>
+                <w:szCs w:val="24"/>
+              </w:rPr>
+              <w:t xml:space="preserve"> 1</w:t>
+            </w:r>
+            <w:r>
+              <w:rPr>
+                <w:iCs/>
+                <w:szCs w:val="24"/>
+              </w:rPr>
+              <w:t>}}</w:t>
             </w:r>
           </w:p>
         </w:tc>
@@ -313,7 +327,13 @@
           </w:tcPr>
           <w:p>
             <w:r>
-              <w:t>{{Lot Number}}</w:t>
+              <w:t>{{Lot Number</w:t>
+            </w:r>
+            <w:r>
+              <w:t xml:space="preserve"> 1</w:t>
+            </w:r>
+            <w:r>
+              <w:t>}}</w:t>
             </w:r>
           </w:p>
         </w:tc>
@@ -389,7 +409,21 @@
                 <w:iCs/>
                 <w:szCs w:val="24"/>
               </w:rPr>
-              <w:t>{{Job Number}}</w:t>
+              <w:t>{{Job Number</w:t>
+            </w:r>
+            <w:r>
+              <w:rPr>
+                <w:iCs/>
+                <w:szCs w:val="24"/>
+              </w:rPr>
+              <w:t xml:space="preserve"> 2</w:t>
+            </w:r>
+            <w:r>
+              <w:rPr>
+                <w:iCs/>
+                <w:szCs w:val="24"/>
+              </w:rPr>
+              <w:t>}}</w:t>
             </w:r>
           </w:p>
         </w:tc>
@@ -432,7 +466,13 @@
           </w:tcPr>
           <w:p>
             <w:r>
-              <w:t>{{Lot Number}}</w:t>
+              <w:t>{{Lot Number</w:t>
+            </w:r>
+            <w:r>
+              <w:t xml:space="preserve"> 2</w:t>
+            </w:r>
+            <w:r>
+              <w:t>}}</w:t>
             </w:r>
           </w:p>
         </w:tc>
@@ -504,7 +544,21 @@
                 <w:iCs/>
                 <w:szCs w:val="24"/>
               </w:rPr>
-              <w:t>{{Job Number}}</w:t>
+              <w:t>{{Job Number</w:t>
+            </w:r>
+            <w:r>
+              <w:rPr>
+                <w:iCs/>
+                <w:szCs w:val="24"/>
+              </w:rPr>
+              <w:t xml:space="preserve"> 3</w:t>
+            </w:r>
+            <w:r>
+              <w:rPr>
+                <w:iCs/>
+                <w:szCs w:val="24"/>
+              </w:rPr>
+              <w:t>}}</w:t>
             </w:r>
           </w:p>
         </w:tc>
@@ -547,7 +601,13 @@
           </w:tcPr>
           <w:p>
             <w:r>
-              <w:t>{{Lot Number}}</w:t>
+              <w:t>{{Lot Number</w:t>
+            </w:r>
+            <w:r>
+              <w:t xml:space="preserve"> 3</w:t>
+            </w:r>
+            <w:r>
+              <w:t>}}</w:t>
             </w:r>
           </w:p>
         </w:tc>
@@ -616,7 +676,21 @@
                 <w:iCs/>
                 <w:szCs w:val="24"/>
               </w:rPr>
-              <w:t>{{Job Number}}</w:t>
+              <w:t>{{Job Number</w:t>
+            </w:r>
+            <w:r>
+              <w:rPr>
+                <w:iCs/>
+                <w:szCs w:val="24"/>
+              </w:rPr>
+              <w:t xml:space="preserve"> 4</w:t>
+            </w:r>
+            <w:r>
+              <w:rPr>
+                <w:iCs/>
+                <w:szCs w:val="24"/>
+              </w:rPr>
+              <w:t>}}</w:t>
             </w:r>
           </w:p>
         </w:tc>
@@ -659,7 +733,13 @@
           </w:tcPr>
           <w:p>
             <w:r>
-              <w:t>{{Lot Number}}</w:t>
+              <w:t>{{Lot Number</w:t>
+            </w:r>
+            <w:r>
+              <w:t xml:space="preserve"> 4</w:t>
+            </w:r>
+            <w:r>
+              <w:t>}}</w:t>
             </w:r>
           </w:p>
         </w:tc>
@@ -728,7 +808,21 @@
                 <w:iCs/>
                 <w:szCs w:val="24"/>
               </w:rPr>
-              <w:t>{{Job Number}}</w:t>
+              <w:t>{{Job Number</w:t>
+            </w:r>
+            <w:r>
+              <w:rPr>
+                <w:iCs/>
+                <w:szCs w:val="24"/>
+              </w:rPr>
+              <w:t xml:space="preserve"> 5</w:t>
+            </w:r>
+            <w:r>
+              <w:rPr>
+                <w:iCs/>
+                <w:szCs w:val="24"/>
+              </w:rPr>
+              <w:t>}}</w:t>
             </w:r>
           </w:p>
         </w:tc>
@@ -770,7 +864,13 @@
           </w:tcPr>
           <w:p>
             <w:r>
-              <w:t>{{Lot Number}}</w:t>
+              <w:t>{{Lot Number</w:t>
+            </w:r>
+            <w:r>
+              <w:t xml:space="preserve"> 5</w:t>
+            </w:r>
+            <w:r>
+              <w:t>}}</w:t>
             </w:r>
           </w:p>
         </w:tc>
@@ -839,7 +939,21 @@
                 <w:iCs/>
                 <w:szCs w:val="24"/>
               </w:rPr>
-              <w:t>{{Job Number}}</w:t>
+              <w:t>{{Job Number</w:t>
+            </w:r>
+            <w:r>
+              <w:rPr>
+                <w:iCs/>
+                <w:szCs w:val="24"/>
+              </w:rPr>
+              <w:t xml:space="preserve"> 6</w:t>
+            </w:r>
+            <w:r>
+              <w:rPr>
+                <w:iCs/>
+                <w:szCs w:val="24"/>
+              </w:rPr>
+              <w:t>}}</w:t>
             </w:r>
           </w:p>
         </w:tc>
@@ -881,7 +995,13 @@
           </w:tcPr>
           <w:p>
             <w:r>
-              <w:t>{{Lot Number}}</w:t>
+              <w:t>{{Lot Number</w:t>
+            </w:r>
+            <w:r>
+              <w:t xml:space="preserve"> 6</w:t>
+            </w:r>
+            <w:r>
+              <w:t>}}</w:t>
             </w:r>
           </w:p>
         </w:tc>
@@ -950,7 +1070,21 @@
                 <w:iCs/>
                 <w:szCs w:val="24"/>
               </w:rPr>
-              <w:t>{{Job Number}}</w:t>
+              <w:t>{{Job Number</w:t>
+            </w:r>
+            <w:r>
+              <w:rPr>
+                <w:iCs/>
+                <w:szCs w:val="24"/>
+              </w:rPr>
+              <w:t xml:space="preserve"> 7</w:t>
+            </w:r>
+            <w:r>
+              <w:rPr>
+                <w:iCs/>
+                <w:szCs w:val="24"/>
+              </w:rPr>
+              <w:t>}}</w:t>
             </w:r>
           </w:p>
         </w:tc>
@@ -992,7 +1126,13 @@
           </w:tcPr>
           <w:p>
             <w:r>
-              <w:t>{{Lot Number}}</w:t>
+              <w:t>{{Lot Number</w:t>
+            </w:r>
+            <w:r>
+              <w:t xml:space="preserve"> 7</w:t>
+            </w:r>
+            <w:r>
+              <w:t>}}</w:t>
             </w:r>
           </w:p>
         </w:tc>
@@ -1061,7 +1201,21 @@
                 <w:iCs/>
                 <w:szCs w:val="24"/>
               </w:rPr>
-              <w:t>{{Job Number}}</w:t>
+              <w:t>{{Job Number</w:t>
+            </w:r>
+            <w:r>
+              <w:rPr>
+                <w:iCs/>
+                <w:szCs w:val="24"/>
+              </w:rPr>
+              <w:t xml:space="preserve"> 8</w:t>
+            </w:r>
+            <w:r>
+              <w:rPr>
+                <w:iCs/>
+                <w:szCs w:val="24"/>
+              </w:rPr>
+              <w:t>}}</w:t>
             </w:r>
           </w:p>
         </w:tc>
@@ -1103,7 +1257,13 @@
           </w:tcPr>
           <w:p>
             <w:r>
-              <w:t>{{Lot Number}}</w:t>
+              <w:t>{{Lot Number</w:t>
+            </w:r>
+            <w:r>
+              <w:t xml:space="preserve"> 8</w:t>
+            </w:r>
+            <w:r>
+              <w:t>}}</w:t>
             </w:r>
           </w:p>
         </w:tc>
@@ -1172,7 +1332,21 @@
                 <w:iCs/>
                 <w:szCs w:val="24"/>
               </w:rPr>
-              <w:t>{{Job Number}}</w:t>
+              <w:t>{{Job Number</w:t>
+            </w:r>
+            <w:r>
+              <w:rPr>
+                <w:iCs/>
+                <w:szCs w:val="24"/>
+              </w:rPr>
+              <w:t xml:space="preserve"> 9</w:t>
+            </w:r>
+            <w:r>
+              <w:rPr>
+                <w:iCs/>
+                <w:szCs w:val="24"/>
+              </w:rPr>
+              <w:t>}}</w:t>
             </w:r>
           </w:p>
         </w:tc>
@@ -1214,7 +1388,13 @@
           </w:tcPr>
           <w:p>
             <w:r>
-              <w:t>{{Lot Number}}</w:t>
+              <w:t>{{Lot Number</w:t>
+            </w:r>
+            <w:r>
+              <w:t xml:space="preserve"> 9</w:t>
+            </w:r>
+            <w:r>
+              <w:t>}}</w:t>
             </w:r>
           </w:p>
         </w:tc>
@@ -1283,7 +1463,21 @@
                 <w:iCs/>
                 <w:szCs w:val="24"/>
               </w:rPr>
-              <w:t>{{Job Number}}</w:t>
+              <w:t>{{Job Number</w:t>
+            </w:r>
+            <w:r>
+              <w:rPr>
+                <w:iCs/>
+                <w:szCs w:val="24"/>
+              </w:rPr>
+              <w:t xml:space="preserve"> 10</w:t>
+            </w:r>
+            <w:r>
+              <w:rPr>
+                <w:iCs/>
+                <w:szCs w:val="24"/>
+              </w:rPr>
+              <w:t>}}</w:t>
             </w:r>
           </w:p>
         </w:tc>
@@ -1325,7 +1519,13 @@
           </w:tcPr>
           <w:p>
             <w:r>
-              <w:t>{{Lot Number}}</w:t>
+              <w:t>{{Lot Number</w:t>
+            </w:r>
+            <w:r>
+              <w:t xml:space="preserve"> 10</w:t>
+            </w:r>
+            <w:r>
+              <w:t>}}</w:t>
             </w:r>
           </w:p>
         </w:tc>
@@ -1394,7 +1594,21 @@
                 <w:iCs/>
                 <w:szCs w:val="24"/>
               </w:rPr>
-              <w:t>{{Job Number}}</w:t>
+              <w:t>{{Job Number</w:t>
+            </w:r>
+            <w:r>
+              <w:rPr>
+                <w:iCs/>
+                <w:szCs w:val="24"/>
+              </w:rPr>
+              <w:t xml:space="preserve"> 11</w:t>
+            </w:r>
+            <w:r>
+              <w:rPr>
+                <w:iCs/>
+                <w:szCs w:val="24"/>
+              </w:rPr>
+              <w:t>}}</w:t>
             </w:r>
           </w:p>
         </w:tc>
@@ -1436,7 +1650,13 @@
           </w:tcPr>
           <w:p>
             <w:r>
-              <w:t>{{Lot Number}}</w:t>
+              <w:t>{{Lot Number</w:t>
+            </w:r>
+            <w:r>
+              <w:t xml:space="preserve"> 11</w:t>
+            </w:r>
+            <w:r>
+              <w:t>}}</w:t>
             </w:r>
           </w:p>
         </w:tc>
@@ -1505,7 +1725,21 @@
                 <w:iCs/>
                 <w:szCs w:val="24"/>
               </w:rPr>
-              <w:t>{{Job Number}}</w:t>
+              <w:t>{{Job Number</w:t>
+            </w:r>
+            <w:r>
+              <w:rPr>
+                <w:iCs/>
+                <w:szCs w:val="24"/>
+              </w:rPr>
+              <w:t xml:space="preserve"> 12</w:t>
+            </w:r>
+            <w:r>
+              <w:rPr>
+                <w:iCs/>
+                <w:szCs w:val="24"/>
+              </w:rPr>
+              <w:t>}}</w:t>
             </w:r>
           </w:p>
         </w:tc>
@@ -1547,7 +1781,13 @@
           </w:tcPr>
           <w:p>
             <w:r>
-              <w:t>{{Lot Number}}</w:t>
+              <w:t>{{Lot Number</w:t>
+            </w:r>
+            <w:r>
+              <w:t xml:space="preserve"> 12</w:t>
+            </w:r>
+            <w:r>
+              <w:t>}}</w:t>
             </w:r>
           </w:p>
         </w:tc>
@@ -1617,7 +1857,21 @@
                 <w:iCs/>
                 <w:szCs w:val="24"/>
               </w:rPr>
-              <w:t>{{Job Number}}</w:t>
+              <w:t>{{Job Number</w:t>
+            </w:r>
+            <w:r>
+              <w:rPr>
+                <w:iCs/>
+                <w:szCs w:val="24"/>
+              </w:rPr>
+              <w:t xml:space="preserve"> 13</w:t>
+            </w:r>
+            <w:r>
+              <w:rPr>
+                <w:iCs/>
+                <w:szCs w:val="24"/>
+              </w:rPr>
+              <w:t>}}</w:t>
             </w:r>
           </w:p>
         </w:tc>
@@ -1659,7 +1913,13 @@
           </w:tcPr>
           <w:p>
             <w:r>
-              <w:t>{{Lot Number}}</w:t>
+              <w:t>{{Lot Number</w:t>
+            </w:r>
+            <w:r>
+              <w:t xml:space="preserve"> 13</w:t>
+            </w:r>
+            <w:r>
+              <w:t>}}</w:t>
             </w:r>
           </w:p>
         </w:tc>
@@ -1728,7 +1988,21 @@
                 <w:iCs/>
                 <w:szCs w:val="24"/>
               </w:rPr>
-              <w:t>{{Job Number}}</w:t>
+              <w:t>{{Job Number</w:t>
+            </w:r>
+            <w:r>
+              <w:rPr>
+                <w:iCs/>
+                <w:szCs w:val="24"/>
+              </w:rPr>
+              <w:t xml:space="preserve"> 14</w:t>
+            </w:r>
+            <w:r>
+              <w:rPr>
+                <w:iCs/>
+                <w:szCs w:val="24"/>
+              </w:rPr>
+              <w:t>}}</w:t>
             </w:r>
           </w:p>
         </w:tc>
@@ -1770,7 +2044,13 @@
           </w:tcPr>
           <w:p>
             <w:r>
-              <w:t>{{Lot Number}}</w:t>
+              <w:t>{{Lot Number</w:t>
+            </w:r>
+            <w:r>
+              <w:t xml:space="preserve"> 14</w:t>
+            </w:r>
+            <w:r>
+              <w:t>}}</w:t>
             </w:r>
           </w:p>
         </w:tc>
@@ -1839,7 +2119,21 @@
                 <w:iCs/>
                 <w:szCs w:val="24"/>
               </w:rPr>
-              <w:t>{{Job Number}}</w:t>
+              <w:t>{{Job Number</w:t>
+            </w:r>
+            <w:r>
+              <w:rPr>
+                <w:iCs/>
+                <w:szCs w:val="24"/>
+              </w:rPr>
+              <w:t xml:space="preserve"> 15</w:t>
+            </w:r>
+            <w:r>
+              <w:rPr>
+                <w:iCs/>
+                <w:szCs w:val="24"/>
+              </w:rPr>
+              <w:t>}}</w:t>
             </w:r>
           </w:p>
         </w:tc>
@@ -1881,7 +2175,13 @@
           </w:tcPr>
           <w:p>
             <w:r>
-              <w:t>{{Lot Number}}</w:t>
+              <w:t>{{Lot Number</w:t>
+            </w:r>
+            <w:r>
+              <w:t xml:space="preserve"> 15</w:t>
+            </w:r>
+            <w:r>
+              <w:t>}}</w:t>
             </w:r>
           </w:p>
         </w:tc>
@@ -1950,7 +2250,21 @@
                 <w:iCs/>
                 <w:szCs w:val="24"/>
               </w:rPr>
-              <w:t>{{Job Number}}</w:t>
+              <w:t>{{Job Number</w:t>
+            </w:r>
+            <w:r>
+              <w:rPr>
+                <w:iCs/>
+                <w:szCs w:val="24"/>
+              </w:rPr>
+              <w:t xml:space="preserve"> 16</w:t>
+            </w:r>
+            <w:r>
+              <w:rPr>
+                <w:iCs/>
+                <w:szCs w:val="24"/>
+              </w:rPr>
+              <w:t>}}</w:t>
             </w:r>
           </w:p>
         </w:tc>
@@ -1992,7 +2306,13 @@
           </w:tcPr>
           <w:p>
             <w:r>
-              <w:t>{{Lot Number}}</w:t>
+              <w:t>{{Lot Number</w:t>
+            </w:r>
+            <w:r>
+              <w:t xml:space="preserve"> 16</w:t>
+            </w:r>
+            <w:r>
+              <w:t>}}</w:t>
             </w:r>
           </w:p>
         </w:tc>
@@ -2061,7 +2381,21 @@
                 <w:iCs/>
                 <w:szCs w:val="24"/>
               </w:rPr>
-              <w:t>{{Job Number}}</w:t>
+              <w:t>{{Job Number</w:t>
+            </w:r>
+            <w:r>
+              <w:rPr>
+                <w:iCs/>
+                <w:szCs w:val="24"/>
+              </w:rPr>
+              <w:t xml:space="preserve"> 17</w:t>
+            </w:r>
+            <w:r>
+              <w:rPr>
+                <w:iCs/>
+                <w:szCs w:val="24"/>
+              </w:rPr>
+              <w:t>}}</w:t>
             </w:r>
           </w:p>
         </w:tc>
@@ -2103,7 +2437,13 @@
           </w:tcPr>
           <w:p>
             <w:r>
-              <w:t>{{Lot Number}}</w:t>
+              <w:t>{{Lot Number</w:t>
+            </w:r>
+            <w:r>
+              <w:t xml:space="preserve"> 17</w:t>
+            </w:r>
+            <w:r>
+              <w:t>}}</w:t>
             </w:r>
           </w:p>
         </w:tc>
@@ -2172,7 +2512,21 @@
                 <w:iCs/>
                 <w:szCs w:val="24"/>
               </w:rPr>
-              <w:t>{{Job Number}}</w:t>
+              <w:t>{{Job Number</w:t>
+            </w:r>
+            <w:r>
+              <w:rPr>
+                <w:iCs/>
+                <w:szCs w:val="24"/>
+              </w:rPr>
+              <w:t xml:space="preserve"> 18</w:t>
+            </w:r>
+            <w:r>
+              <w:rPr>
+                <w:iCs/>
+                <w:szCs w:val="24"/>
+              </w:rPr>
+              <w:t>}}</w:t>
             </w:r>
           </w:p>
         </w:tc>
@@ -2214,7 +2568,13 @@
           </w:tcPr>
           <w:p>
             <w:r>
-              <w:t>{{Lot Number}}</w:t>
+              <w:t>{{Lot Number</w:t>
+            </w:r>
+            <w:r>
+              <w:t xml:space="preserve"> 18</w:t>
+            </w:r>
+            <w:r>
+              <w:t>}}</w:t>
             </w:r>
           </w:p>
         </w:tc>
@@ -2283,7 +2643,21 @@
                 <w:iCs/>
                 <w:szCs w:val="24"/>
               </w:rPr>
-              <w:t>{{Job Number}}</w:t>
+              <w:t>{{Job Number</w:t>
+            </w:r>
+            <w:r>
+              <w:rPr>
+                <w:iCs/>
+                <w:szCs w:val="24"/>
+              </w:rPr>
+              <w:t xml:space="preserve"> 19</w:t>
+            </w:r>
+            <w:r>
+              <w:rPr>
+                <w:iCs/>
+                <w:szCs w:val="24"/>
+              </w:rPr>
+              <w:t>}}</w:t>
             </w:r>
           </w:p>
         </w:tc>
@@ -2326,7 +2700,13 @@
           </w:tcPr>
           <w:p>
             <w:r>
-              <w:t>{{Lot Number}}</w:t>
+              <w:t>{{Lot Number</w:t>
+            </w:r>
+            <w:r>
+              <w:t xml:space="preserve"> 19</w:t>
+            </w:r>
+            <w:r>
+              <w:t>}}</w:t>
             </w:r>
           </w:p>
         </w:tc>
@@ -2395,7 +2775,21 @@
                 <w:iCs/>
                 <w:szCs w:val="24"/>
               </w:rPr>
-              <w:t>{{Job Number}}</w:t>
+              <w:t>{{Job Number</w:t>
+            </w:r>
+            <w:r>
+              <w:rPr>
+                <w:iCs/>
+                <w:szCs w:val="24"/>
+              </w:rPr>
+              <w:t xml:space="preserve"> 20</w:t>
+            </w:r>
+            <w:r>
+              <w:rPr>
+                <w:iCs/>
+                <w:szCs w:val="24"/>
+              </w:rPr>
+              <w:t>}}</w:t>
             </w:r>
           </w:p>
         </w:tc>
@@ -2438,7 +2832,13 @@
           </w:tcPr>
           <w:p>
             <w:r>
-              <w:t>{{Lot Number}}</w:t>
+              <w:t>{{Lot Number</w:t>
+            </w:r>
+            <w:r>
+              <w:t xml:space="preserve"> 20</w:t>
+            </w:r>
+            <w:r>
+              <w:t>}}</w:t>
             </w:r>
           </w:p>
         </w:tc>
@@ -2507,7 +2907,21 @@
                 <w:iCs/>
                 <w:szCs w:val="24"/>
               </w:rPr>
-              <w:t>{{Job Number}}</w:t>
+              <w:t>{{Job Number</w:t>
+            </w:r>
+            <w:r>
+              <w:rPr>
+                <w:iCs/>
+                <w:szCs w:val="24"/>
+              </w:rPr>
+              <w:t xml:space="preserve"> 21</w:t>
+            </w:r>
+            <w:r>
+              <w:rPr>
+                <w:iCs/>
+                <w:szCs w:val="24"/>
+              </w:rPr>
+              <w:t>}}</w:t>
             </w:r>
           </w:p>
         </w:tc>
@@ -2550,7 +2964,13 @@
           </w:tcPr>
           <w:p>
             <w:r>
-              <w:t>{{Lot Number}}</w:t>
+              <w:t>{{Lot Number</w:t>
+            </w:r>
+            <w:r>
+              <w:t xml:space="preserve"> 21</w:t>
+            </w:r>
+            <w:r>
+              <w:t>}}</w:t>
             </w:r>
           </w:p>
         </w:tc>
@@ -2628,6 +3048,15 @@
                 <w:szCs w:val="24"/>
               </w:rPr>
             </w:pPr>
+            <w:r>
+              <w:rPr>
+                <w:b/>
+                <w:bCs/>
+                <w:iCs/>
+                <w:szCs w:val="24"/>
+              </w:rPr>
+              <w:t>{{Total Quantity}}</w:t>
+            </w:r>
           </w:p>
         </w:tc>
       </w:tr>
@@ -2659,7 +3088,6 @@
           <w:szCs w:val="18"/>
         </w:rPr>
       </w:pPr>
-      <w:proofErr w:type="spellStart"/>
       <w:r>
         <w:rPr>
           <w:b/>
@@ -2668,18 +3096,7 @@
           <w:sz w:val="18"/>
           <w:szCs w:val="18"/>
         </w:rPr>
-        <w:t>SpiTrex</w:t>
-      </w:r>
-      <w:proofErr w:type="spellEnd"/>
-      <w:r>
-        <w:rPr>
-          <w:b/>
-          <w:bCs/>
-          <w:iCs/>
-          <w:sz w:val="18"/>
-          <w:szCs w:val="18"/>
-        </w:rPr>
-        <w:t xml:space="preserve"> 3D certifies that all parts have been manufactured, inspected, and tested in accordance with applicable specifications and requirements. Each part meets applicable standards and quality requirements as outlined in applicable contracts or purchase orders. </w:t>
+        <w:t xml:space="preserve">SpiTrex 3D certifies that all parts have been manufactured, inspected, and tested in accordance with applicable specifications and requirements. Each part meets applicable standards and quality requirements as outlined in applicable contracts or purchase orders. </w:t>
       </w:r>
     </w:p>
     <w:p>
@@ -2883,7 +3300,6 @@
                   <w14:uncheckedState w14:val="2610" w14:font="MS Gothic"/>
                 </w14:checkbox>
               </w:sdtPr>
-              <w:sdtEndPr/>
               <w:sdtContent>
                 <w:r>
                   <w:rPr>
@@ -2997,7 +3413,6 @@
                   <w14:uncheckedState w14:val="2610" w14:font="MS Gothic"/>
                 </w14:checkbox>
               </w:sdtPr>
-              <w:sdtEndPr/>
               <w:sdtContent>
                 <w:r>
                   <w:rPr>
@@ -3110,7 +3525,6 @@
                   <w14:uncheckedState w14:val="2610" w14:font="MS Gothic"/>
                 </w14:checkbox>
               </w:sdtPr>
-              <w:sdtEndPr/>
               <w:sdtContent>
                 <w:r>
                   <w:rPr>
@@ -3202,6 +3616,7 @@
                 <w:iCs/>
                 <w:szCs w:val="24"/>
               </w:rPr>
+              <w:lastRenderedPageBreak/>
               <w:t>3)</w:t>
             </w:r>
           </w:p>
@@ -3236,7 +3651,6 @@
                   <w14:uncheckedState w14:val="2610" w14:font="MS Gothic"/>
                 </w14:checkbox>
               </w:sdtPr>
-              <w:sdtEndPr/>
               <w:sdtContent>
                 <w:r>
                   <w:rPr>
@@ -3315,7 +3729,6 @@
                 <w:iCs/>
                 <w:szCs w:val="24"/>
               </w:rPr>
-              <w:lastRenderedPageBreak/>
               <w:t>4)</w:t>
             </w:r>
           </w:p>
@@ -3350,7 +3763,6 @@
                   <w14:uncheckedState w14:val="2610" w14:font="MS Gothic"/>
                 </w14:checkbox>
               </w:sdtPr>
-              <w:sdtEndPr/>
               <w:sdtContent>
                 <w:r>
                   <w:rPr>
@@ -3470,7 +3882,6 @@
                   <w14:uncheckedState w14:val="2610" w14:font="MS Gothic"/>
                 </w14:checkbox>
               </w:sdtPr>
-              <w:sdtEndPr/>
               <w:sdtContent>
                 <w:r>
                   <w:rPr>
@@ -3589,7 +4000,6 @@
                   <w14:uncheckedState w14:val="2610" w14:font="MS Gothic"/>
                 </w14:checkbox>
               </w:sdtPr>
-              <w:sdtEndPr/>
               <w:sdtContent>
                 <w:r>
                   <w:rPr>
@@ -3709,7 +4119,6 @@
                   <w14:uncheckedState w14:val="2610" w14:font="MS Gothic"/>
                 </w14:checkbox>
               </w:sdtPr>
-              <w:sdtEndPr/>
               <w:sdtContent>
                 <w:r>
                   <w:rPr>
@@ -3945,7 +4354,6 @@
                   <w14:uncheckedState w14:val="2610" w14:font="MS Gothic"/>
                 </w14:checkbox>
               </w:sdtPr>
-              <w:sdtEndPr/>
               <w:sdtContent>
                 <w:r>
                   <w:rPr>
@@ -3979,23 +4387,7 @@
                 <w:iCs/>
                 <w:szCs w:val="24"/>
               </w:rPr>
-              <w:t xml:space="preserve">Process Monitor Results Meet </w:t>
-            </w:r>
-            <w:proofErr w:type="spellStart"/>
-            <w:r>
-              <w:rPr>
-                <w:iCs/>
-                <w:szCs w:val="24"/>
-              </w:rPr>
-              <w:t>Carlsmed</w:t>
-            </w:r>
-            <w:proofErr w:type="spellEnd"/>
-            <w:r>
-              <w:rPr>
-                <w:iCs/>
-                <w:szCs w:val="24"/>
-              </w:rPr>
-              <w:t xml:space="preserve"> </w:t>
+              <w:t xml:space="preserve">Process Monitor Results Meet Carlsmed </w:t>
             </w:r>
             <w:r>
               <w:rPr>
@@ -4088,7 +4480,6 @@
                   <w14:uncheckedState w14:val="2610" w14:font="MS Gothic"/>
                 </w14:checkbox>
               </w:sdtPr>
-              <w:sdtEndPr/>
               <w:sdtContent>
                 <w:r>
                   <w:rPr>
@@ -4209,7 +4600,6 @@
                   <w14:uncheckedState w14:val="2610" w14:font="MS Gothic"/>
                 </w14:checkbox>
               </w:sdtPr>
-              <w:sdtEndPr/>
               <w:sdtContent>
                 <w:r>
                   <w:rPr>
@@ -4713,16 +5103,7 @@
           <w:bCs/>
           <w:iCs/>
         </w:rPr>
-        <w:t xml:space="preserve">Approved </w:t>
-      </w:r>
-      <w:proofErr w:type="gramStart"/>
-      <w:r>
-        <w:rPr>
-          <w:b/>
-          <w:bCs/>
-          <w:iCs/>
-        </w:rPr>
-        <w:t xml:space="preserve">by </w:t>
+        <w:t xml:space="preserve">Approved by </w:t>
       </w:r>
       <w:r>
         <w:rPr>
@@ -4734,14 +5115,7 @@
         <w:rPr>
           <w:i/>
         </w:rPr>
-        <w:t>[</w:t>
-      </w:r>
-      <w:proofErr w:type="gramEnd"/>
-      <w:r>
-        <w:rPr>
-          <w:i/>
-        </w:rPr>
-        <w:t>Quality Approver]</w:t>
+        <w:t>[Quality Approver]</w:t>
       </w:r>
       <w:r>
         <w:rPr>
@@ -5193,23 +5567,7 @@
                 <w:bCs/>
                 <w:sz w:val="20"/>
               </w:rPr>
-              <w:t xml:space="preserve">Added </w:t>
-            </w:r>
-            <w:proofErr w:type="spellStart"/>
-            <w:r>
-              <w:rPr>
-                <w:bCs/>
-                <w:sz w:val="20"/>
-              </w:rPr>
-              <w:t>SpiTrex</w:t>
-            </w:r>
-            <w:proofErr w:type="spellEnd"/>
-            <w:r>
-              <w:rPr>
-                <w:bCs/>
-                <w:sz w:val="20"/>
-              </w:rPr>
-              <w:t xml:space="preserve"> 3D to title; Clarified footer</w:t>
+              <w:t>Added SpiTrex 3D to title; Clarified footer</w:t>
             </w:r>
           </w:p>
         </w:tc>
@@ -5402,23 +5760,7 @@
                 <w:bCs/>
                 <w:sz w:val="20"/>
               </w:rPr>
-              <w:t xml:space="preserve">Add TLIF-C articulating to process </w:t>
-            </w:r>
-            <w:proofErr w:type="gramStart"/>
-            <w:r>
-              <w:rPr>
-                <w:bCs/>
-                <w:sz w:val="20"/>
-              </w:rPr>
-              <w:t>monitor</w:t>
-            </w:r>
-            <w:proofErr w:type="gramEnd"/>
-            <w:r>
-              <w:rPr>
-                <w:bCs/>
-                <w:sz w:val="20"/>
-              </w:rPr>
-              <w:t xml:space="preserve"> results specifications.</w:t>
+              <w:t>Add TLIF-C articulating to process monitor results specifications.</w:t>
             </w:r>
           </w:p>
         </w:tc>
@@ -5925,23 +6267,7 @@
         <w:sz w:val="20"/>
       </w:rPr>
       <w:tab/>
-      <w:t xml:space="preserve"> </w:t>
-    </w:r>
-    <w:proofErr w:type="gramStart"/>
-    <w:r>
-      <w:rPr>
-        <w:b/>
-        <w:sz w:val="20"/>
-      </w:rPr>
-      <w:t>For  internal</w:t>
-    </w:r>
-    <w:proofErr w:type="gramEnd"/>
-    <w:r>
-      <w:rPr>
-        <w:b/>
-        <w:sz w:val="20"/>
-      </w:rPr>
-      <w:t xml:space="preserve"> use only   </w:t>
+      <w:t xml:space="preserve"> For  internal use only   </w:t>
     </w:r>
     <w:r>
       <w:rPr>
@@ -6026,21 +6352,12 @@
       </w:rPr>
       <w:t xml:space="preserve"> and </w:t>
     </w:r>
-    <w:proofErr w:type="spellStart"/>
     <w:r>
       <w:rPr>
         <w:b/>
         <w:sz w:val="20"/>
       </w:rPr>
-      <w:t>SpiTrex</w:t>
-    </w:r>
-    <w:proofErr w:type="spellEnd"/>
-    <w:r>
-      <w:rPr>
-        <w:b/>
-        <w:sz w:val="20"/>
-      </w:rPr>
-      <w:t xml:space="preserve"> 3D </w:t>
+      <w:t xml:space="preserve">SpiTrex 3D </w:t>
     </w:r>
     <w:r>
       <w:rPr>
@@ -6332,13 +6649,8 @@
             </w:tabs>
             <w:spacing w:after="58"/>
           </w:pPr>
-          <w:proofErr w:type="spellStart"/>
           <w:r>
-            <w:t>SpiTrex</w:t>
-          </w:r>
-          <w:proofErr w:type="spellEnd"/>
-          <w:r>
-            <w:t xml:space="preserve"> 3D </w:t>
+            <w:t xml:space="preserve">SpiTrex 3D </w:t>
           </w:r>
           <w:r>
             <w:t xml:space="preserve">Certificate of </w:t>
@@ -6388,13 +6700,8 @@
             <w:t>Customer:</w:t>
           </w:r>
           <w:r>
-            <w:t xml:space="preserve"> </w:t>
+            <w:t xml:space="preserve"> Carlsmed</w:t>
           </w:r>
-          <w:proofErr w:type="spellStart"/>
-          <w:r>
-            <w:t>Carlsmed</w:t>
-          </w:r>
-          <w:proofErr w:type="spellEnd"/>
         </w:p>
         <w:p>
           <w:pPr>
@@ -6422,23 +6729,13 @@
             </w:rPr>
             <w:t xml:space="preserve">           </w:t>
           </w:r>
-          <w:proofErr w:type="spellStart"/>
           <w:r>
             <w:rPr>
               <w:b/>
               <w:bCs/>
               <w:iCs/>
             </w:rPr>
-            <w:t>Carlsmed</w:t>
-          </w:r>
-          <w:proofErr w:type="spellEnd"/>
-          <w:r>
-            <w:rPr>
-              <w:b/>
-              <w:bCs/>
-              <w:iCs/>
-            </w:rPr>
-            <w:t xml:space="preserve"> </w:t>
+            <w:t xml:space="preserve">Carlsmed </w:t>
           </w:r>
           <w:r>
             <w:rPr>

</xml_diff>